<commit_message>
Add documentation files for De Benedictis Alessandro Icon
</commit_message>
<xml_diff>
--- a/ICON_24-25_De_Benedictis_Alessandro/Documentazione_De_Benedictis_Alessandro_Icon.docx
+++ b/ICON_24-25_De_Benedictis_Alessandro/Documentazione_De_Benedictis_Alessandro_Icon.docx
@@ -97,25 +97,7 @@
           <w:sz w:val="32"/>
           <w:szCs w:val="22"/>
         </w:rPr>
-        <w:t xml:space="preserve">, </w:t>
-      </w:r>
-      <w:r>
-        <w:rPr>
-          <w:b w:val="0"/>
-          <w:color w:val="000000"/>
-          <w:sz w:val="32"/>
-          <w:szCs w:val="22"/>
-        </w:rPr>
-        <w:t>777346</w:t>
-      </w:r>
-      <w:r>
-        <w:rPr>
-          <w:b w:val="0"/>
-          <w:color w:val="000000"/>
-          <w:sz w:val="32"/>
-          <w:szCs w:val="22"/>
-        </w:rPr>
-        <w:t>,</w:t>
+        <w:t>, 777346,</w:t>
       </w:r>
       <w:r>
         <w:rPr>
@@ -134,7 +116,7 @@
           <w:szCs w:val="22"/>
           <w:u w:val="single" w:color="000000"/>
         </w:rPr>
-        <w:t>a.debenedictis29</w:t>
+        <w:t>a.debenedictis29@studenti.uniba.it</w:t>
       </w:r>
       <w:r>
         <w:rPr>
@@ -142,16 +124,6 @@
           <w:color w:val="000000"/>
           <w:sz w:val="32"/>
           <w:szCs w:val="22"/>
-          <w:u w:val="single" w:color="000000"/>
-        </w:rPr>
-        <w:t>@studenti.uniba.it</w:t>
-      </w:r>
-      <w:r>
-        <w:rPr>
-          <w:b w:val="0"/>
-          <w:color w:val="000000"/>
-          <w:sz w:val="32"/>
-          <w:szCs w:val="22"/>
         </w:rPr>
         <w:t xml:space="preserve"> </w:t>
       </w:r>
@@ -280,113 +252,45 @@
       <w:pPr>
         <w:spacing w:after="160" w:line="259" w:lineRule="auto"/>
         <w:ind w:left="0" w:firstLine="0"/>
-      </w:pPr>
-      <w:r>
-        <w:rPr>
-          <w:color w:val="2F5496"/>
-          <w:sz w:val="32"/>
-        </w:rPr>
-        <w:t xml:space="preserve"> </w:t>
-      </w:r>
-    </w:p>
-    <w:p>
-      <w:pPr>
-        <w:spacing w:after="160" w:line="259" w:lineRule="auto"/>
-        <w:ind w:left="0" w:firstLine="0"/>
-      </w:pPr>
-      <w:r>
-        <w:rPr>
-          <w:color w:val="2F5496"/>
-          <w:sz w:val="32"/>
-        </w:rPr>
-        <w:t xml:space="preserve"> </w:t>
-      </w:r>
-    </w:p>
-    <w:p>
-      <w:pPr>
-        <w:spacing w:after="160" w:line="259" w:lineRule="auto"/>
-        <w:ind w:left="0" w:right="6" w:firstLine="0"/>
-        <w:jc w:val="center"/>
-      </w:pPr>
-      <w:hyperlink r:id="rId7">
+        <w:rPr>
+          <w:sz w:val="21"/>
+          <w:szCs w:val="22"/>
+        </w:rPr>
+      </w:pPr>
+      <w:hyperlink r:id="rId8" w:history="1">
         <w:r>
           <w:rPr>
-            <w:color w:val="002060"/>
-            <w:sz w:val="32"/>
-            <w:u w:val="single" w:color="002060"/>
+            <w:rStyle w:val="Collegamentoipertestuale"/>
+            <w:sz w:val="28"/>
+            <w:szCs w:val="22"/>
           </w:rPr>
-          <w:t>https://github.com/zPhyter/De_Giglio</w:t>
+          <w:t>https://github.com/AlessandroDeBened</w:t>
+        </w:r>
+        <w:r>
+          <w:rPr>
+            <w:rStyle w:val="Collegamentoipertestuale"/>
+            <w:sz w:val="28"/>
+            <w:szCs w:val="22"/>
+          </w:rPr>
+          <w:t>i</w:t>
+        </w:r>
+        <w:r>
+          <w:rPr>
+            <w:rStyle w:val="Collegamentoipertestuale"/>
+            <w:sz w:val="28"/>
+            <w:szCs w:val="22"/>
+          </w:rPr>
+          <w:t>ctis/De_Benedictis-Icon24-25.git</w:t>
         </w:r>
       </w:hyperlink>
-      <w:hyperlink r:id="rId8">
-        <w:r>
-          <w:rPr>
-            <w:color w:val="002060"/>
-            <w:sz w:val="32"/>
-            <w:u w:val="single" w:color="002060"/>
-          </w:rPr>
-          <w:t>-</w:t>
-        </w:r>
-      </w:hyperlink>
-      <w:hyperlink r:id="rId9">
-        <w:r>
-          <w:rPr>
-            <w:color w:val="002060"/>
-            <w:sz w:val="32"/>
-            <w:u w:val="single" w:color="002060"/>
-          </w:rPr>
-          <w:t>Franco</w:t>
-        </w:r>
-      </w:hyperlink>
-      <w:hyperlink r:id="rId10">
-        <w:r>
-          <w:rPr>
-            <w:color w:val="002060"/>
-            <w:sz w:val="32"/>
-            <w:u w:val="single" w:color="002060"/>
-          </w:rPr>
-          <w:t>-</w:t>
-        </w:r>
-      </w:hyperlink>
-      <w:hyperlink r:id="rId11">
-        <w:r>
-          <w:rPr>
-            <w:color w:val="002060"/>
-            <w:sz w:val="32"/>
-            <w:u w:val="single" w:color="002060"/>
-          </w:rPr>
-          <w:t>Icon24</w:t>
-        </w:r>
-      </w:hyperlink>
-      <w:hyperlink r:id="rId12">
-        <w:r>
-          <w:rPr>
-            <w:color w:val="002060"/>
-            <w:sz w:val="32"/>
-            <w:u w:val="single" w:color="002060"/>
-          </w:rPr>
-          <w:t>-</w:t>
-        </w:r>
-      </w:hyperlink>
-      <w:hyperlink r:id="rId13">
-        <w:r>
-          <w:rPr>
-            <w:color w:val="002060"/>
-            <w:sz w:val="32"/>
-            <w:u w:val="single" w:color="002060"/>
-          </w:rPr>
-          <w:t>25.git</w:t>
-        </w:r>
-      </w:hyperlink>
-      <w:hyperlink r:id="rId14">
-        <w:r>
-          <w:rPr>
-            <w:color w:val="002060"/>
-            <w:sz w:val="32"/>
-          </w:rPr>
-          <w:t xml:space="preserve"> </w:t>
-        </w:r>
-      </w:hyperlink>
+      <w:r>
+        <w:rPr>
+          <w:color w:val="2F5496"/>
+          <w:sz w:val="28"/>
+          <w:szCs w:val="22"/>
+        </w:rPr>
+        <w:t xml:space="preserve"> </w:t>
+      </w:r>
     </w:p>
     <w:p>
       <w:pPr>
@@ -588,84 +492,57 @@
         </w:numPr>
         <w:spacing w:after="22" w:line="259" w:lineRule="auto"/>
         <w:ind w:hanging="360"/>
-      </w:pPr>
+        <w:rPr>
+          <w:lang w:val="en-US"/>
+        </w:rPr>
+      </w:pPr>
+      <w:proofErr w:type="spellStart"/>
       <w:r>
         <w:rPr>
           <w:sz w:val="28"/>
-        </w:rPr>
-        <w:t xml:space="preserve">Apprendimento supervisionato (Random </w:t>
-      </w:r>
-      <w:proofErr w:type="spellStart"/>
+          <w:lang w:val="en-US"/>
+        </w:rPr>
+        <w:t>Apprendimento</w:t>
+      </w:r>
+      <w:proofErr w:type="spellEnd"/>
       <w:r>
         <w:rPr>
           <w:sz w:val="28"/>
-        </w:rPr>
-        <w:t>forest</w:t>
-      </w:r>
-      <w:proofErr w:type="spellEnd"/>
+          <w:lang w:val="en-US"/>
+        </w:rPr>
+        <w:t xml:space="preserve"> </w:t>
+      </w:r>
+      <w:proofErr w:type="spellStart"/>
       <w:r>
         <w:rPr>
           <w:sz w:val="28"/>
-        </w:rPr>
-        <w:t>, k-</w:t>
-      </w:r>
-      <w:proofErr w:type="spellStart"/>
+          <w:lang w:val="en-US"/>
+        </w:rPr>
+        <w:t>supervisionato</w:t>
+      </w:r>
+      <w:proofErr w:type="spellEnd"/>
+      <w:r>
+        <w:rPr>
+          <w:sz w:val="28"/>
+          <w:lang w:val="en-US"/>
+        </w:rPr>
+        <w:t xml:space="preserve"> (Random forest, k-</w:t>
+      </w:r>
       <w:proofErr w:type="gramStart"/>
       <w:r>
         <w:rPr>
           <w:sz w:val="28"/>
-        </w:rPr>
-        <w:t>fold</w:t>
-      </w:r>
-      <w:proofErr w:type="spellEnd"/>
+          <w:lang w:val="en-US"/>
+        </w:rPr>
+        <w:t>fold ,</w:t>
+      </w:r>
+      <w:proofErr w:type="gramEnd"/>
       <w:r>
         <w:rPr>
           <w:sz w:val="28"/>
-        </w:rPr>
-        <w:t xml:space="preserve"> ,</w:t>
-      </w:r>
-      <w:proofErr w:type="gramEnd"/>
-      <w:r>
-        <w:rPr>
-          <w:sz w:val="28"/>
-        </w:rPr>
-        <w:t xml:space="preserve"> </w:t>
-      </w:r>
-      <w:proofErr w:type="spellStart"/>
-      <w:r>
-        <w:rPr>
-          <w:sz w:val="28"/>
-        </w:rPr>
-        <w:t>Grid</w:t>
-      </w:r>
-      <w:proofErr w:type="spellEnd"/>
-      <w:r>
-        <w:rPr>
-          <w:sz w:val="28"/>
-        </w:rPr>
-        <w:t xml:space="preserve"> </w:t>
-      </w:r>
-      <w:proofErr w:type="spellStart"/>
-      <w:proofErr w:type="gramStart"/>
-      <w:r>
-        <w:rPr>
-          <w:sz w:val="28"/>
-        </w:rPr>
-        <w:t>search</w:t>
-      </w:r>
-      <w:proofErr w:type="spellEnd"/>
-      <w:r>
-        <w:rPr>
-          <w:sz w:val="28"/>
-        </w:rPr>
-        <w:t xml:space="preserve"> )</w:t>
-      </w:r>
-      <w:proofErr w:type="gramEnd"/>
-      <w:r>
-        <w:rPr>
-          <w:sz w:val="28"/>
-        </w:rPr>
-        <w:t xml:space="preserve"> </w:t>
+          <w:lang w:val="en-US"/>
+        </w:rPr>
+        <w:t xml:space="preserve"> Grid search ) </w:t>
       </w:r>
     </w:p>
     <w:p>
@@ -1162,21 +1039,35 @@
       <w:r>
         <w:t>Si è utilizzato un dataset estrapolato dal sito</w:t>
       </w:r>
-      <w:hyperlink r:id="rId15">
+      <w:hyperlink r:id="rId9">
         <w:r>
           <w:t xml:space="preserve"> </w:t>
         </w:r>
       </w:hyperlink>
-      <w:hyperlink r:id="rId16">
+      <w:hyperlink r:id="rId10">
         <w:r>
           <w:rPr>
             <w:color w:val="954F72"/>
             <w:u w:val="single" w:color="954F72"/>
           </w:rPr>
-          <w:t>www.kaggle.com</w:t>
+          <w:t>www.kagg</w:t>
+        </w:r>
+        <w:r>
+          <w:rPr>
+            <w:color w:val="954F72"/>
+            <w:u w:val="single" w:color="954F72"/>
+          </w:rPr>
+          <w:t>l</w:t>
+        </w:r>
+        <w:r>
+          <w:rPr>
+            <w:color w:val="954F72"/>
+            <w:u w:val="single" w:color="954F72"/>
+          </w:rPr>
+          <w:t>e.com</w:t>
         </w:r>
       </w:hyperlink>
-      <w:hyperlink r:id="rId17">
+      <w:hyperlink r:id="rId11">
         <w:r>
           <w:t xml:space="preserve"> </w:t>
         </w:r>
@@ -2314,14 +2205,6 @@
         <w:spacing w:after="159" w:line="259" w:lineRule="auto"/>
         <w:ind w:left="0" w:firstLine="0"/>
       </w:pPr>
-      <w:r>
-        <w:rPr>
-          <w:b/>
-          <w:color w:val="002060"/>
-          <w:sz w:val="36"/>
-        </w:rPr>
-        <w:t xml:space="preserve"> </w:t>
-      </w:r>
     </w:p>
     <w:p>
       <w:pPr>
@@ -2352,15 +2235,7 @@
         <w:ind w:left="-5"/>
       </w:pPr>
       <w:r>
-        <w:t xml:space="preserve">Per mostrare l’accuratezza della predizione per ogni singolo feature abbiamo inserito la stampa di grafici che dimostrano tale accuratezza (in blu i valori reali </w:t>
-      </w:r>
-      <w:proofErr w:type="gramStart"/>
-      <w:r>
-        <w:t>delle features</w:t>
-      </w:r>
-      <w:proofErr w:type="gramEnd"/>
-      <w:r>
-        <w:t xml:space="preserve"> e in rosso la loro predizione), le istruzioni che creano tale grafico sono commentate, in quanto non più utili una volta che si crea il grafico, di seguito qualche esempio rispettivamente delle seguenti features (</w:t>
+        <w:t>Per mostrare l’accuratezza della predizione per ogni singolo feature abbiamo inserito la stampa di grafici che dimostrano tale accuratezza (in blu i valori reali delle features e in rosso la loro predizione), le istruzioni che creano tale grafico sono commentate, in quanto non più utili una volta che si crea il grafico, di seguito qualche esempio rispettivamente delle seguenti features (</w:t>
       </w:r>
       <w:proofErr w:type="spellStart"/>
       <w:r>
@@ -2434,7 +2309,7 @@
                     <pic:cNvPicPr/>
                   </pic:nvPicPr>
                   <pic:blipFill>
-                    <a:blip r:embed="rId18"/>
+                    <a:blip r:embed="rId12"/>
                     <a:stretch>
                       <a:fillRect/>
                     </a:stretch>
@@ -2760,35 +2635,11 @@
       </w:r>
       <w:proofErr w:type="spellEnd"/>
       <w:r>
-        <w:t xml:space="preserve"> viene utilizzato </w:t>
-      </w:r>
-      <w:proofErr w:type="gramStart"/>
-      <w:r>
-        <w:t>sulle features</w:t>
-      </w:r>
-      <w:proofErr w:type="gramEnd"/>
-      <w:r>
-        <w:t xml:space="preserve"> “street, country” </w:t>
-      </w:r>
-      <w:proofErr w:type="gramStart"/>
-      <w:r>
-        <w:t>cosi</w:t>
-      </w:r>
-      <w:proofErr w:type="gramEnd"/>
-      <w:r>
-        <w:t xml:space="preserve"> da riuscire a </w:t>
+        <w:t xml:space="preserve"> viene utilizzato sulle features “street, country” cosi da riuscire a </w:t>
       </w:r>
       <w:r>
         <w:lastRenderedPageBreak/>
-        <w:t xml:space="preserve">trasformare le stringhe in valori </w:t>
-      </w:r>
-      <w:proofErr w:type="gramStart"/>
-      <w:r>
-        <w:t>labels(</w:t>
-      </w:r>
-      <w:proofErr w:type="gramEnd"/>
-      <w:r>
-        <w:t xml:space="preserve">es. “street= 18810 </w:t>
+        <w:t xml:space="preserve">trasformare le stringhe in valori labels(es. “street= 18810 </w:t>
       </w:r>
       <w:proofErr w:type="spellStart"/>
       <w:r>
@@ -3287,23 +3138,7 @@
         <w:ind w:left="718"/>
       </w:pPr>
       <w:r>
-        <w:t xml:space="preserve">Successivamente, tramite un parametro denominato Learning Rate, questi </w:t>
-      </w:r>
-      <w:proofErr w:type="spellStart"/>
-      <w:r>
-        <w:t>pesi</w:t>
-      </w:r>
-      <w:proofErr w:type="spellEnd"/>
-      <w:r>
-        <w:t xml:space="preserve"> si spostano verso la ricerca del minimo globale. Questo parametro (rappresentato dalle frecce blu) è di vitale importanza, dato </w:t>
-      </w:r>
-      <w:proofErr w:type="gramStart"/>
-      <w:r>
-        <w:t>che</w:t>
-      </w:r>
-      <w:proofErr w:type="gramEnd"/>
-      <w:r>
-        <w:t xml:space="preserve"> se impostato ad un valore troppo alto, rischia di farci saltare completamente il punto più basso del costo, mentre se impostato ad un valore troppo basso, rischia di non farci mai raggiungere quel punto, muovendoci troppo lentamente.</w:t>
+        <w:t>Successivamente, tramite un parametro denominato Learning Rate, questi pesi si spostano verso la ricerca del minimo globale. Questo parametro (rappresentato dalle frecce blu) è di vitale importanza, dato che se impostato ad un valore troppo alto, rischia di farci saltare completamente il punto più basso del costo, mentre se impostato ad un valore troppo basso, rischia di non farci mai raggiungere quel punto, muovendoci troppo lentamente.</w:t>
       </w:r>
       <w:r>
         <w:rPr>
@@ -3405,7 +3240,7 @@
                     <pic:cNvPicPr/>
                   </pic:nvPicPr>
                   <pic:blipFill>
-                    <a:blip r:embed="rId19"/>
+                    <a:blip r:embed="rId13"/>
                     <a:stretch>
                       <a:fillRect/>
                     </a:stretch>
@@ -3918,9 +3753,18 @@
           <w:sz w:val="24"/>
           <w:u w:val="single" w:color="2E75B5"/>
         </w:rPr>
-        <w:t>() :</w:t>
+        <w:t>(</w:t>
       </w:r>
       <w:proofErr w:type="gramEnd"/>
+      <w:r>
+        <w:rPr>
+          <w:b/>
+          <w:color w:val="2E75B6"/>
+          <w:sz w:val="24"/>
+          <w:u w:val="single" w:color="2E75B5"/>
+        </w:rPr>
+        <w:t>) :</w:t>
+      </w:r>
       <w:r>
         <w:rPr>
           <w:b/>
@@ -4010,7 +3854,7 @@
                     <pic:cNvPicPr/>
                   </pic:nvPicPr>
                   <pic:blipFill>
-                    <a:blip r:embed="rId20"/>
+                    <a:blip r:embed="rId14"/>
                     <a:stretch>
                       <a:fillRect/>
                     </a:stretch>
@@ -4055,7 +3899,7 @@
                     <pic:cNvPicPr/>
                   </pic:nvPicPr>
                   <pic:blipFill>
-                    <a:blip r:embed="rId21"/>
+                    <a:blip r:embed="rId15"/>
                     <a:stretch>
                       <a:fillRect/>
                     </a:stretch>
@@ -4277,7 +4121,7 @@
                     <pic:cNvPicPr/>
                   </pic:nvPicPr>
                   <pic:blipFill>
-                    <a:blip r:embed="rId22"/>
+                    <a:blip r:embed="rId16"/>
                     <a:stretch>
                       <a:fillRect/>
                     </a:stretch>
@@ -4439,23 +4283,7 @@
       <w:proofErr w:type="spellEnd"/>
       <w:proofErr w:type="gramEnd"/>
       <w:r>
-        <w:t>(</w:t>
-      </w:r>
-      <w:proofErr w:type="gramStart"/>
-      <w:r>
-        <w:t>0.0001,0.0006</w:t>
-      </w:r>
-      <w:proofErr w:type="gramEnd"/>
-      <w:r>
-        <w:t xml:space="preserve">,0.0001) dove viene aumentato di 0.0001, per ogni split, il valore di alpha </w:t>
-      </w:r>
-      <w:proofErr w:type="gramStart"/>
-      <w:r>
-        <w:t>cosi</w:t>
-      </w:r>
-      <w:proofErr w:type="gramEnd"/>
-      <w:r>
-        <w:t xml:space="preserve"> da effettuare 100 </w:t>
+        <w:t xml:space="preserve">(0.0001,0.0006,0.0001) dove viene aumentato di 0.0001, per ogni split, il valore di alpha cosi da effettuare 100 </w:t>
       </w:r>
       <w:proofErr w:type="spellStart"/>
       <w:r>
@@ -4719,7 +4547,7 @@
                     <pic:cNvPicPr/>
                   </pic:nvPicPr>
                   <pic:blipFill>
-                    <a:blip r:embed="rId23"/>
+                    <a:blip r:embed="rId17"/>
                     <a:stretch>
                       <a:fillRect/>
                     </a:stretch>
@@ -4796,7 +4624,7 @@
                     <pic:cNvPicPr/>
                   </pic:nvPicPr>
                   <pic:blipFill>
-                    <a:blip r:embed="rId24"/>
+                    <a:blip r:embed="rId18"/>
                     <a:stretch>
                       <a:fillRect/>
                     </a:stretch>
@@ -4941,7 +4769,7 @@
                     <pic:cNvPicPr/>
                   </pic:nvPicPr>
                   <pic:blipFill>
-                    <a:blip r:embed="rId25"/>
+                    <a:blip r:embed="rId19"/>
                     <a:stretch>
                       <a:fillRect/>
                     </a:stretch>
@@ -5212,15 +5040,7 @@
       </w:r>
       <w:proofErr w:type="gramEnd"/>
       <w:r>
-        <w:t xml:space="preserve"> che si possono dividere in due grandi categorie, per poter selezionare le caratteristiche della vostra </w:t>
-      </w:r>
-      <w:proofErr w:type="gramStart"/>
-      <w:r>
-        <w:t>casa .</w:t>
-      </w:r>
-      <w:proofErr w:type="gramEnd"/>
-      <w:r>
-        <w:t xml:space="preserve">  </w:t>
+        <w:t xml:space="preserve"> che si possono dividere in due grandi categorie, per poter selezionare le caratteristiche della vostra casa .  </w:t>
       </w:r>
     </w:p>
     <w:p>
@@ -5248,7 +5068,7 @@
                     <pic:cNvPicPr/>
                   </pic:nvPicPr>
                   <pic:blipFill>
-                    <a:blip r:embed="rId26"/>
+                    <a:blip r:embed="rId20"/>
                     <a:stretch>
                       <a:fillRect/>
                     </a:stretch>
@@ -5459,13 +5279,8 @@
       </w:r>
       <w:proofErr w:type="gramEnd"/>
       <w:r>
-        <w:t xml:space="preserve">, rappresenta le caratteristiche costruttive e abitative della proprietà, e sono i </w:t>
-      </w:r>
-      <w:proofErr w:type="gramStart"/>
-      <w:r>
-        <w:t>seguenti :</w:t>
-      </w:r>
-      <w:proofErr w:type="gramEnd"/>
+        <w:t>, rappresenta le caratteristiche costruttive e abitative della proprietà, e sono i seguenti :</w:t>
+      </w:r>
       <w:r>
         <w:rPr>
           <w:b/>
@@ -5698,15 +5513,7 @@
       </w:r>
       <w:proofErr w:type="gramEnd"/>
       <w:r>
-        <w:t xml:space="preserve"> Indica se la casa ha una vista sul mare o si trova vicino a una </w:t>
-      </w:r>
-      <w:proofErr w:type="gramStart"/>
-      <w:r>
-        <w:t>costa .</w:t>
-      </w:r>
-      <w:proofErr w:type="gramEnd"/>
-      <w:r>
-        <w:t xml:space="preserve"> </w:t>
+        <w:t xml:space="preserve"> Indica se la casa ha una vista sul mare o si trova vicino a una costa . </w:t>
       </w:r>
     </w:p>
     <w:p>
@@ -5882,7 +5689,7 @@
                     </pic:cNvPicPr>
                   </pic:nvPicPr>
                   <pic:blipFill>
-                    <a:blip r:embed="rId27">
+                    <a:blip r:embed="rId21">
                       <a:extLst>
                         <a:ext uri="{28A0092B-C50C-407E-A947-70E740481C1C}">
                           <a14:useLocalDpi xmlns:a14="http://schemas.microsoft.com/office/drawing/2010/main" val="0"/>
@@ -6061,7 +5868,7 @@
                     <pic:cNvPicPr/>
                   </pic:nvPicPr>
                   <pic:blipFill>
-                    <a:blip r:embed="rId28"/>
+                    <a:blip r:embed="rId22"/>
                     <a:stretch>
                       <a:fillRect/>
                     </a:stretch>
@@ -6286,7 +6093,7 @@
                     <pic:cNvPicPr/>
                   </pic:nvPicPr>
                   <pic:blipFill>
-                    <a:blip r:embed="rId29"/>
+                    <a:blip r:embed="rId23"/>
                     <a:stretch>
                       <a:fillRect/>
                     </a:stretch>
@@ -6461,13 +6268,8 @@
         <w:spacing w:after="199"/>
         <w:ind w:left="-5"/>
       </w:pPr>
-      <w:proofErr w:type="gramStart"/>
-      <w:r>
-        <w:t>In conclusione</w:t>
-      </w:r>
-      <w:proofErr w:type="gramEnd"/>
-      <w:r>
-        <w:t xml:space="preserve"> riteniamo il nostro progetto un valido strumento per poter valutare in maniera preliminare il valore della propria </w:t>
+      <w:r>
+        <w:t xml:space="preserve">In conclusione riteniamo il nostro progetto un valido strumento per poter valutare in maniera preliminare il valore della propria </w:t>
       </w:r>
       <w:proofErr w:type="gramStart"/>
       <w:r>
@@ -6628,7 +6430,7 @@
         <w:spacing w:after="34" w:line="259" w:lineRule="auto"/>
         <w:ind w:hanging="581"/>
       </w:pPr>
-      <w:hyperlink r:id="rId30">
+      <w:hyperlink r:id="rId24">
         <w:r>
           <w:rPr>
             <w:color w:val="954F72"/>
@@ -6637,7 +6439,7 @@
           <w:t>www.kaggle.com</w:t>
         </w:r>
       </w:hyperlink>
-      <w:hyperlink r:id="rId31">
+      <w:hyperlink r:id="rId25">
         <w:r>
           <w:t xml:space="preserve"> </w:t>
         </w:r>
@@ -6651,47 +6453,30 @@
         </w:numPr>
         <w:spacing w:after="0" w:line="259" w:lineRule="auto"/>
         <w:ind w:hanging="581"/>
-      </w:pPr>
-      <w:r>
-        <w:t xml:space="preserve">David L. Poole, Alan K. </w:t>
-      </w:r>
-      <w:proofErr w:type="spellStart"/>
-      <w:r>
-        <w:t>Mackworth</w:t>
-      </w:r>
-      <w:proofErr w:type="spellEnd"/>
-      <w:r>
-        <w:t xml:space="preserve"> - </w:t>
-      </w:r>
-      <w:proofErr w:type="spellStart"/>
-      <w:r>
-        <w:t>Artificial</w:t>
-      </w:r>
-      <w:proofErr w:type="spellEnd"/>
-      <w:r>
-        <w:t xml:space="preserve"> Intelligence_ </w:t>
-      </w:r>
-      <w:proofErr w:type="spellStart"/>
-      <w:r>
-        <w:t>Foundations</w:t>
-      </w:r>
-      <w:proofErr w:type="spellEnd"/>
-      <w:r>
-        <w:t xml:space="preserve"> of </w:t>
+        <w:rPr>
+          <w:lang w:val="en-US"/>
+        </w:rPr>
+      </w:pPr>
+      <w:r>
+        <w:rPr>
+          <w:lang w:val="en-US"/>
+        </w:rPr>
+        <w:t xml:space="preserve">David L. Poole, Alan K. Mackworth - Artificial Intelligence_ Foundations of </w:t>
       </w:r>
     </w:p>
     <w:p>
       <w:pPr>
         <w:spacing w:after="28"/>
         <w:ind w:left="1436"/>
-      </w:pPr>
-      <w:proofErr w:type="spellStart"/>
-      <w:r>
-        <w:t>Computational</w:t>
-      </w:r>
-      <w:proofErr w:type="spellEnd"/>
-      <w:r>
-        <w:t xml:space="preserve"> Agents-Cambridge University Press (2010) </w:t>
+        <w:rPr>
+          <w:lang w:val="en-US"/>
+        </w:rPr>
+      </w:pPr>
+      <w:r>
+        <w:rPr>
+          <w:lang w:val="en-US"/>
+        </w:rPr>
+        <w:t xml:space="preserve">Computational Agents-Cambridge University Press (2010) </w:t>
       </w:r>
     </w:p>
     <w:p>
@@ -6702,14 +6487,78 @@
         </w:numPr>
         <w:spacing w:after="0" w:line="257" w:lineRule="auto"/>
         <w:ind w:hanging="581"/>
-      </w:pPr>
+        <w:rPr>
+          <w:lang w:val="en-US"/>
+        </w:rPr>
+      </w:pPr>
+      <w:hyperlink r:id="rId26">
+        <w:r>
+          <w:rPr>
+            <w:color w:val="0563C1"/>
+            <w:u w:val="single" w:color="0563C1"/>
+            <w:lang w:val="en-US"/>
+          </w:rPr>
+          <w:t>https://pub.aimind.so/making</w:t>
+        </w:r>
+      </w:hyperlink>
+      <w:hyperlink r:id="rId27">
+        <w:r>
+          <w:rPr>
+            <w:color w:val="0563C1"/>
+            <w:u w:val="single" w:color="0563C1"/>
+            <w:lang w:val="en-US"/>
+          </w:rPr>
+          <w:t>-</w:t>
+        </w:r>
+      </w:hyperlink>
+      <w:hyperlink r:id="rId28">
+        <w:r>
+          <w:rPr>
+            <w:color w:val="0563C1"/>
+            <w:u w:val="single" w:color="0563C1"/>
+            <w:lang w:val="en-US"/>
+          </w:rPr>
+          <w:t>sense</w:t>
+        </w:r>
+      </w:hyperlink>
+      <w:hyperlink r:id="rId29">
+        <w:r>
+          <w:rPr>
+            <w:color w:val="0563C1"/>
+            <w:u w:val="single" w:color="0563C1"/>
+            <w:lang w:val="en-US"/>
+          </w:rPr>
+          <w:t>-</w:t>
+        </w:r>
+      </w:hyperlink>
+      <w:hyperlink r:id="rId30">
+        <w:r>
+          <w:rPr>
+            <w:color w:val="0563C1"/>
+            <w:u w:val="single" w:color="0563C1"/>
+            <w:lang w:val="en-US"/>
+          </w:rPr>
+          <w:t>of</w:t>
+        </w:r>
+      </w:hyperlink>
+      <w:hyperlink r:id="rId31">
+        <w:r>
+          <w:rPr>
+            <w:color w:val="0563C1"/>
+            <w:u w:val="single" w:color="0563C1"/>
+            <w:lang w:val="en-US"/>
+          </w:rPr>
+          <w:t>-</w:t>
+        </w:r>
+      </w:hyperlink>
       <w:hyperlink r:id="rId32">
         <w:r>
           <w:rPr>
             <w:color w:val="0563C1"/>
             <w:u w:val="single" w:color="0563C1"/>
+            <w:lang w:val="en-US"/>
           </w:rPr>
-          <w:t>https://pub.aimind.so/making</w:t>
+          <w:t>backpropagation</w:t>
         </w:r>
       </w:hyperlink>
       <w:hyperlink r:id="rId33">
@@ -6717,6 +6566,7 @@
           <w:rPr>
             <w:color w:val="0563C1"/>
             <w:u w:val="single" w:color="0563C1"/>
+            <w:lang w:val="en-US"/>
           </w:rPr>
           <w:t>-</w:t>
         </w:r>
@@ -6726,8 +6576,9 @@
           <w:rPr>
             <w:color w:val="0563C1"/>
             <w:u w:val="single" w:color="0563C1"/>
+            <w:lang w:val="en-US"/>
           </w:rPr>
-          <w:t>sense</w:t>
+          <w:t>and</w:t>
         </w:r>
       </w:hyperlink>
       <w:hyperlink r:id="rId35">
@@ -6735,6 +6586,7 @@
           <w:rPr>
             <w:color w:val="0563C1"/>
             <w:u w:val="single" w:color="0563C1"/>
+            <w:lang w:val="en-US"/>
           </w:rPr>
           <w:t>-</w:t>
         </w:r>
@@ -6744,8 +6596,9 @@
           <w:rPr>
             <w:color w:val="0563C1"/>
             <w:u w:val="single" w:color="0563C1"/>
+            <w:lang w:val="en-US"/>
           </w:rPr>
-          <w:t>of</w:t>
+          <w:t>optimization</w:t>
         </w:r>
       </w:hyperlink>
       <w:hyperlink r:id="rId37">
@@ -6753,6 +6606,7 @@
           <w:rPr>
             <w:color w:val="0563C1"/>
             <w:u w:val="single" w:color="0563C1"/>
+            <w:lang w:val="en-US"/>
           </w:rPr>
           <w:t>-</w:t>
         </w:r>
@@ -6762,8 +6616,9 @@
           <w:rPr>
             <w:color w:val="0563C1"/>
             <w:u w:val="single" w:color="0563C1"/>
+            <w:lang w:val="en-US"/>
           </w:rPr>
-          <w:t>backpropagation</w:t>
+          <w:t>in</w:t>
         </w:r>
       </w:hyperlink>
       <w:hyperlink r:id="rId39">
@@ -6771,6 +6626,7 @@
           <w:rPr>
             <w:color w:val="0563C1"/>
             <w:u w:val="single" w:color="0563C1"/>
+            <w:lang w:val="en-US"/>
           </w:rPr>
           <w:t>-</w:t>
         </w:r>
@@ -6780,26 +6636,20 @@
           <w:rPr>
             <w:color w:val="0563C1"/>
             <w:u w:val="single" w:color="0563C1"/>
+            <w:lang w:val="en-US"/>
           </w:rPr>
-          <w:t>and</w:t>
+          <w:t>ai</w:t>
         </w:r>
       </w:hyperlink>
-      <w:hyperlink r:id="rId41">
-        <w:r>
-          <w:rPr>
-            <w:color w:val="0563C1"/>
-            <w:u w:val="single" w:color="0563C1"/>
-          </w:rPr>
-          <w:t>-</w:t>
-        </w:r>
-      </w:hyperlink>
+      <w:hyperlink r:id="rId41"/>
       <w:hyperlink r:id="rId42">
         <w:r>
           <w:rPr>
             <w:color w:val="0563C1"/>
             <w:u w:val="single" w:color="0563C1"/>
+            <w:lang w:val="en-US"/>
           </w:rPr>
-          <w:t>optimization</w:t>
+          <w:t>neural</w:t>
         </w:r>
       </w:hyperlink>
       <w:hyperlink r:id="rId43">
@@ -6807,6 +6657,7 @@
           <w:rPr>
             <w:color w:val="0563C1"/>
             <w:u w:val="single" w:color="0563C1"/>
+            <w:lang w:val="en-US"/>
           </w:rPr>
           <w:t>-</w:t>
         </w:r>
@@ -6816,8 +6667,9 @@
           <w:rPr>
             <w:color w:val="0563C1"/>
             <w:u w:val="single" w:color="0563C1"/>
+            <w:lang w:val="en-US"/>
           </w:rPr>
-          <w:t>in</w:t>
+          <w:t>networks</w:t>
         </w:r>
       </w:hyperlink>
       <w:hyperlink r:id="rId45">
@@ -6825,6 +6677,7 @@
           <w:rPr>
             <w:color w:val="0563C1"/>
             <w:u w:val="single" w:color="0563C1"/>
+            <w:lang w:val="en-US"/>
           </w:rPr>
           <w:t>-</w:t>
         </w:r>
@@ -6834,69 +6687,27 @@
           <w:rPr>
             <w:color w:val="0563C1"/>
             <w:u w:val="single" w:color="0563C1"/>
-          </w:rPr>
-          <w:t>ai</w:t>
-        </w:r>
-      </w:hyperlink>
-      <w:hyperlink r:id="rId47"/>
-      <w:hyperlink r:id="rId48">
-        <w:r>
-          <w:rPr>
-            <w:color w:val="0563C1"/>
-            <w:u w:val="single" w:color="0563C1"/>
-          </w:rPr>
-          <w:t>neural</w:t>
-        </w:r>
-      </w:hyperlink>
-      <w:hyperlink r:id="rId49">
-        <w:r>
-          <w:rPr>
-            <w:color w:val="0563C1"/>
-            <w:u w:val="single" w:color="0563C1"/>
-          </w:rPr>
-          <w:t>-</w:t>
-        </w:r>
-      </w:hyperlink>
-      <w:hyperlink r:id="rId50">
-        <w:r>
-          <w:rPr>
-            <w:color w:val="0563C1"/>
-            <w:u w:val="single" w:color="0563C1"/>
-          </w:rPr>
-          <w:t>networks</w:t>
-        </w:r>
-      </w:hyperlink>
-      <w:hyperlink r:id="rId51">
-        <w:r>
-          <w:rPr>
-            <w:color w:val="0563C1"/>
-            <w:u w:val="single" w:color="0563C1"/>
-          </w:rPr>
-          <w:t>-</w:t>
-        </w:r>
-      </w:hyperlink>
-      <w:hyperlink r:id="rId52">
-        <w:r>
-          <w:rPr>
-            <w:color w:val="0563C1"/>
-            <w:u w:val="single" w:color="0563C1"/>
+            <w:lang w:val="en-US"/>
           </w:rPr>
           <w:t>54729e53f07f</w:t>
         </w:r>
       </w:hyperlink>
-      <w:hyperlink r:id="rId53">
+      <w:hyperlink r:id="rId47">
         <w:r>
+          <w:rPr>
+            <w:lang w:val="en-US"/>
+          </w:rPr>
           <w:t xml:space="preserve"> </w:t>
         </w:r>
       </w:hyperlink>
     </w:p>
     <w:sectPr>
-      <w:headerReference w:type="even" r:id="rId54"/>
-      <w:headerReference w:type="default" r:id="rId55"/>
-      <w:footerReference w:type="even" r:id="rId56"/>
-      <w:footerReference w:type="default" r:id="rId57"/>
-      <w:headerReference w:type="first" r:id="rId58"/>
-      <w:footerReference w:type="first" r:id="rId59"/>
+      <w:headerReference w:type="even" r:id="rId48"/>
+      <w:headerReference w:type="default" r:id="rId49"/>
+      <w:footerReference w:type="even" r:id="rId50"/>
+      <w:footerReference w:type="default" r:id="rId51"/>
+      <w:headerReference w:type="first" r:id="rId52"/>
+      <w:footerReference w:type="first" r:id="rId53"/>
       <w:pgSz w:w="11906" w:h="16838"/>
       <w:pgMar w:top="1439" w:right="1437" w:bottom="1462" w:left="1440" w:header="745" w:footer="339" w:gutter="0"/>
       <w:pgNumType w:start="0"/>
@@ -10100,6 +9911,41 @@
       <w:sz w:val="36"/>
     </w:rPr>
   </w:style>
+  <w:style w:type="character" w:styleId="Collegamentoipertestuale">
+    <w:name w:val="Hyperlink"/>
+    <w:basedOn w:val="Carpredefinitoparagrafo"/>
+    <w:uiPriority w:val="99"/>
+    <w:unhideWhenUsed/>
+    <w:rsid w:val="00106745"/>
+    <w:rPr>
+      <w:color w:val="467886" w:themeColor="hyperlink"/>
+      <w:u w:val="single"/>
+    </w:rPr>
+  </w:style>
+  <w:style w:type="character" w:styleId="Menzionenonrisolta">
+    <w:name w:val="Unresolved Mention"/>
+    <w:basedOn w:val="Carpredefinitoparagrafo"/>
+    <w:uiPriority w:val="99"/>
+    <w:semiHidden/>
+    <w:unhideWhenUsed/>
+    <w:rsid w:val="00106745"/>
+    <w:rPr>
+      <w:color w:val="605E5C"/>
+      <w:shd w:val="clear" w:color="auto" w:fill="E1DFDD"/>
+    </w:rPr>
+  </w:style>
+  <w:style w:type="character" w:styleId="Collegamentovisitato">
+    <w:name w:val="FollowedHyperlink"/>
+    <w:basedOn w:val="Carpredefinitoparagrafo"/>
+    <w:uiPriority w:val="99"/>
+    <w:semiHidden/>
+    <w:unhideWhenUsed/>
+    <w:rsid w:val="00106745"/>
+    <w:rPr>
+      <w:color w:val="96607D" w:themeColor="followedHyperlink"/>
+      <w:u w:val="single"/>
+    </w:rPr>
+  </w:style>
 </w:styles>
 </file>
 
@@ -10416,4 +10262,16 @@
     </a:ext>
   </a:extLst>
 </a:theme>
+</file>
+
+<file path=customXml/item1.xml><?xml version="1.0" encoding="utf-8"?>
+<b:Sources xmlns:b="http://schemas.openxmlformats.org/officeDocument/2006/bibliography" xmlns="http://schemas.openxmlformats.org/officeDocument/2006/bibliography" SelectedStyle="/IEEE2006OfficeOnline.xsl" StyleName="IEEE" Version="2006"/>
+</file>
+
+<file path=customXml/itemProps1.xml><?xml version="1.0" encoding="utf-8"?>
+<ds:datastoreItem xmlns:ds="http://schemas.openxmlformats.org/officeDocument/2006/customXml" ds:itemID="{4C0E59D9-871E-F944-88EE-83F7F9657C1E}">
+  <ds:schemaRefs>
+    <ds:schemaRef ds:uri="http://schemas.openxmlformats.org/officeDocument/2006/bibliography"/>
+  </ds:schemaRefs>
+</ds:datastoreItem>
 </file>
</xml_diff>